<commit_message>
added database sharding concepts
</commit_message>
<xml_diff>
--- a/src/main/java/com/kvvssut/interviews/theory/architecture/CAP Theorem.docx
+++ b/src/main/java/com/kvvssut/interviews/theory/architecture/CAP Theorem.docx
@@ -183,7 +183,6 @@
           <w:b w:val="1"/>
           <w:sz w:val="28"/>
           <w:szCs w:val="28"/>
-          <w:u w:val="none"/>
         </w:rPr>
       </w:pPr>
       <w:r>
@@ -194,6 +193,11 @@
           <w:rtl w:val="0"/>
         </w:rPr>
         <w:t xml:space="preserve">Consistency</w:t>
+      </w:r>
+      <w:r>
+        <w:rPr>
+          <w:rtl w:val="0"/>
+        </w:rPr>
       </w:r>
     </w:p>
     <w:p>
@@ -221,7 +225,6 @@
           <w:b w:val="1"/>
           <w:sz w:val="28"/>
           <w:szCs w:val="28"/>
-          <w:u w:val="none"/>
         </w:rPr>
       </w:pPr>
       <w:r>
@@ -256,15 +259,7 @@
           <w:szCs w:val="28"/>
           <w:rtl w:val="0"/>
         </w:rPr>
-        <w:t xml:space="preserve">. All users see the same data at the same time, regardless of the node they connect to. </w:t>
-      </w:r>
-      <w:r>
-        <w:rPr>
-          <w:sz w:val="28"/>
-          <w:szCs w:val="28"/>
-          <w:rtl w:val="0"/>
-        </w:rPr>
-        <w:t xml:space="preserve">When </w:t>
+        <w:t xml:space="preserve">. All users see the same data at the same time, regardless of the node they connect to. When </w:t>
       </w:r>
       <w:r>
         <w:rPr>
@@ -281,15 +276,12 @@
           <w:szCs w:val="28"/>
           <w:rtl w:val="0"/>
         </w:rPr>
-        <w:t xml:space="preserve"> in the system</w:t>
-      </w:r>
-      <w:r>
-        <w:rPr>
-          <w:sz w:val="28"/>
-          <w:szCs w:val="28"/>
-          <w:rtl w:val="0"/>
-        </w:rPr>
-        <w:t xml:space="preserve">.</w:t>
+        <w:t xml:space="preserve"> in the system.</w:t>
+      </w:r>
+      <w:r>
+        <w:rPr>
+          <w:rtl w:val="0"/>
+        </w:rPr>
       </w:r>
     </w:p>
     <w:p>
@@ -345,7 +337,6 @@
           <w:b w:val="1"/>
           <w:sz w:val="28"/>
           <w:szCs w:val="28"/>
-          <w:u w:val="none"/>
         </w:rPr>
       </w:pPr>
       <w:r>
@@ -356,6 +347,11 @@
           <w:rtl w:val="0"/>
         </w:rPr>
         <w:t xml:space="preserve">Availability</w:t>
+      </w:r>
+      <w:r>
+        <w:rPr>
+          <w:rtl w:val="0"/>
+        </w:rPr>
       </w:r>
     </w:p>
     <w:p>
@@ -383,7 +379,6 @@
           <w:b w:val="1"/>
           <w:sz w:val="28"/>
           <w:szCs w:val="28"/>
-          <w:u w:val="none"/>
         </w:rPr>
       </w:pPr>
       <w:r>
@@ -444,6 +439,11 @@
           <w:rtl w:val="0"/>
         </w:rPr>
         <w:t xml:space="preserve">.</w:t>
+      </w:r>
+      <w:r>
+        <w:rPr>
+          <w:rtl w:val="0"/>
+        </w:rPr>
       </w:r>
     </w:p>
     <w:p>
@@ -499,7 +499,6 @@
           <w:b w:val="1"/>
           <w:sz w:val="28"/>
           <w:szCs w:val="28"/>
-          <w:u w:val="none"/>
         </w:rPr>
       </w:pPr>
       <w:r>
@@ -510,6 +509,11 @@
           <w:rtl w:val="0"/>
         </w:rPr>
         <w:t xml:space="preserve">Partition tolerance</w:t>
+      </w:r>
+      <w:r>
+        <w:rPr>
+          <w:rtl w:val="0"/>
+        </w:rPr>
       </w:r>
     </w:p>
     <w:p>
@@ -537,7 +541,6 @@
           <w:b w:val="1"/>
           <w:sz w:val="28"/>
           <w:szCs w:val="28"/>
-          <w:u w:val="none"/>
         </w:rPr>
       </w:pPr>
       <w:r>
@@ -589,115 +592,24 @@
           <w:szCs w:val="28"/>
           <w:rtl w:val="0"/>
         </w:rPr>
+        <w:t xml:space="preserve"> </w:t>
+      </w:r>
+      <w:r>
+        <w:rPr>
+          <w:sz w:val="28"/>
+          <w:szCs w:val="28"/>
+          <w:rtl w:val="0"/>
+        </w:rPr>
+        <w:t xml:space="preserve">to keep the system up through intermittent outages</w:t>
+      </w:r>
+      <w:r>
+        <w:rPr>
+          <w:sz w:val="28"/>
+          <w:szCs w:val="28"/>
+          <w:rtl w:val="0"/>
+        </w:rPr>
         <w:t xml:space="preserve">.</w:t>
       </w:r>
-    </w:p>
-    <w:p>
-      <w:pPr>
-        <w:keepNext w:val="0"/>
-        <w:keepLines w:val="0"/>
-        <w:pageBreakBefore w:val="0"/>
-        <w:widowControl w:val="1"/>
-        <w:pBdr>
-          <w:top w:space="0" w:sz="0" w:val="nil"/>
-          <w:left w:space="0" w:sz="0" w:val="nil"/>
-          <w:bottom w:space="0" w:sz="0" w:val="nil"/>
-          <w:right w:space="0" w:sz="0" w:val="nil"/>
-          <w:between w:space="0" w:sz="0" w:val="nil"/>
-        </w:pBdr>
-        <w:shd w:fill="auto" w:val="clear"/>
-        <w:spacing w:after="0" w:before="0" w:line="276" w:lineRule="auto"/>
-        <w:ind w:right="0"/>
-        <w:jc w:val="left"/>
-        <w:rPr>
-          <w:sz w:val="28"/>
-          <w:szCs w:val="28"/>
-        </w:rPr>
-      </w:pPr>
-      <w:r>
-        <w:rPr>
-          <w:rtl w:val="0"/>
-        </w:rPr>
-      </w:r>
-    </w:p>
-    <w:p>
-      <w:pPr>
-        <w:keepNext w:val="0"/>
-        <w:keepLines w:val="0"/>
-        <w:pageBreakBefore w:val="0"/>
-        <w:widowControl w:val="1"/>
-        <w:pBdr>
-          <w:top w:space="0" w:sz="0" w:val="nil"/>
-          <w:left w:space="0" w:sz="0" w:val="nil"/>
-          <w:bottom w:space="0" w:sz="0" w:val="nil"/>
-          <w:right w:space="0" w:sz="0" w:val="nil"/>
-          <w:between w:space="0" w:sz="0" w:val="nil"/>
-        </w:pBdr>
-        <w:shd w:fill="auto" w:val="clear"/>
-        <w:spacing w:after="0" w:before="0" w:line="276" w:lineRule="auto"/>
-        <w:ind w:right="0"/>
-        <w:jc w:val="left"/>
-        <w:rPr>
-          <w:sz w:val="28"/>
-          <w:szCs w:val="28"/>
-        </w:rPr>
-      </w:pPr>
-      <w:r>
-        <w:rPr>
-          <w:rtl w:val="0"/>
-        </w:rPr>
-      </w:r>
-    </w:p>
-    <w:p>
-      <w:pPr>
-        <w:keepNext w:val="0"/>
-        <w:keepLines w:val="0"/>
-        <w:pageBreakBefore w:val="0"/>
-        <w:widowControl w:val="1"/>
-        <w:pBdr>
-          <w:top w:space="0" w:sz="0" w:val="nil"/>
-          <w:left w:space="0" w:sz="0" w:val="nil"/>
-          <w:bottom w:space="0" w:sz="0" w:val="nil"/>
-          <w:right w:space="0" w:sz="0" w:val="nil"/>
-          <w:between w:space="0" w:sz="0" w:val="nil"/>
-        </w:pBdr>
-        <w:shd w:fill="auto" w:val="clear"/>
-        <w:spacing w:after="0" w:before="0" w:line="276" w:lineRule="auto"/>
-        <w:ind w:right="0"/>
-        <w:jc w:val="left"/>
-        <w:rPr>
-          <w:sz w:val="28"/>
-          <w:szCs w:val="28"/>
-        </w:rPr>
-      </w:pPr>
-      <w:r>
-        <w:rPr>
-          <w:rtl w:val="0"/>
-        </w:rPr>
-      </w:r>
-    </w:p>
-    <w:p>
-      <w:pPr>
-        <w:keepNext w:val="0"/>
-        <w:keepLines w:val="0"/>
-        <w:pageBreakBefore w:val="0"/>
-        <w:widowControl w:val="1"/>
-        <w:pBdr>
-          <w:top w:space="0" w:sz="0" w:val="nil"/>
-          <w:left w:space="0" w:sz="0" w:val="nil"/>
-          <w:bottom w:space="0" w:sz="0" w:val="nil"/>
-          <w:right w:space="0" w:sz="0" w:val="nil"/>
-          <w:between w:space="0" w:sz="0" w:val="nil"/>
-        </w:pBdr>
-        <w:shd w:fill="auto" w:val="clear"/>
-        <w:spacing w:after="0" w:before="0" w:line="276" w:lineRule="auto"/>
-        <w:ind w:right="0"/>
-        <w:jc w:val="left"/>
-        <w:rPr>
-          <w:sz w:val="28"/>
-          <w:szCs w:val="28"/>
-        </w:rPr>
-      </w:pPr>
       <w:r>
         <w:rPr>
           <w:rtl w:val="0"/>
@@ -827,12 +739,12 @@
           <wp:inline distB="114300" distT="114300" distL="114300" distR="114300">
             <wp:extent cx="4886325" cy="2962275"/>
             <wp:effectExtent b="0" l="0" r="0" t="0"/>
-            <wp:docPr id="1" name="image2.png"/>
+            <wp:docPr id="1" name="image1.png"/>
             <a:graphic>
               <a:graphicData uri="http://schemas.openxmlformats.org/drawingml/2006/picture">
                 <pic:pic>
                   <pic:nvPicPr>
-                    <pic:cNvPr id="0" name="image2.png"/>
+                    <pic:cNvPr id="0" name="image1.png"/>
                     <pic:cNvPicPr preferRelativeResize="0"/>
                   </pic:nvPicPr>
                   <pic:blipFill>
@@ -914,103 +826,19 @@
       </w:pPr>
       <w:r>
         <w:rPr>
-          <w:rtl w:val="0"/>
-        </w:rPr>
-      </w:r>
-    </w:p>
-    <w:p>
-      <w:pPr>
-        <w:keepNext w:val="0"/>
-        <w:keepLines w:val="0"/>
-        <w:pageBreakBefore w:val="0"/>
-        <w:widowControl w:val="1"/>
-        <w:pBdr>
-          <w:top w:space="0" w:sz="0" w:val="nil"/>
-          <w:left w:space="0" w:sz="0" w:val="nil"/>
-          <w:bottom w:space="0" w:sz="0" w:val="nil"/>
-          <w:right w:space="0" w:sz="0" w:val="nil"/>
-          <w:between w:space="0" w:sz="0" w:val="nil"/>
-        </w:pBdr>
-        <w:shd w:fill="auto" w:val="clear"/>
-        <w:spacing w:after="0" w:before="0" w:line="276" w:lineRule="auto"/>
-        <w:ind w:left="0" w:right="0" w:firstLine="0"/>
-        <w:jc w:val="left"/>
-        <w:rPr>
-          <w:sz w:val="28"/>
-          <w:szCs w:val="28"/>
-        </w:rPr>
-      </w:pPr>
-      <w:r>
-        <w:rPr>
-          <w:rtl w:val="0"/>
-        </w:rPr>
-      </w:r>
-    </w:p>
-    <w:p>
-      <w:pPr>
-        <w:keepNext w:val="0"/>
-        <w:keepLines w:val="0"/>
-        <w:pageBreakBefore w:val="0"/>
-        <w:widowControl w:val="1"/>
-        <w:pBdr>
-          <w:top w:space="0" w:sz="0" w:val="nil"/>
-          <w:left w:space="0" w:sz="0" w:val="nil"/>
-          <w:bottom w:space="0" w:sz="0" w:val="nil"/>
-          <w:right w:space="0" w:sz="0" w:val="nil"/>
-          <w:between w:space="0" w:sz="0" w:val="nil"/>
-        </w:pBdr>
-        <w:shd w:fill="auto" w:val="clear"/>
-        <w:spacing w:after="0" w:before="0" w:line="276" w:lineRule="auto"/>
-        <w:ind w:left="0" w:right="0" w:firstLine="0"/>
-        <w:jc w:val="left"/>
-        <w:rPr>
-          <w:sz w:val="28"/>
-          <w:szCs w:val="28"/>
-        </w:rPr>
-      </w:pPr>
-      <w:r>
-        <w:rPr>
-          <w:rtl w:val="0"/>
-        </w:rPr>
-      </w:r>
-    </w:p>
-    <w:p>
-      <w:pPr>
-        <w:keepNext w:val="0"/>
-        <w:keepLines w:val="0"/>
-        <w:pageBreakBefore w:val="0"/>
-        <w:widowControl w:val="1"/>
-        <w:pBdr>
-          <w:top w:space="0" w:sz="0" w:val="nil"/>
-          <w:left w:space="0" w:sz="0" w:val="nil"/>
-          <w:bottom w:space="0" w:sz="0" w:val="nil"/>
-          <w:right w:space="0" w:sz="0" w:val="nil"/>
-          <w:between w:space="0" w:sz="0" w:val="nil"/>
-        </w:pBdr>
-        <w:shd w:fill="auto" w:val="clear"/>
-        <w:spacing w:after="0" w:before="0" w:line="276" w:lineRule="auto"/>
-        <w:ind w:left="0" w:right="0" w:firstLine="0"/>
-        <w:jc w:val="left"/>
-        <w:rPr>
-          <w:sz w:val="28"/>
-          <w:szCs w:val="28"/>
-        </w:rPr>
-      </w:pPr>
-      <w:r>
-        <w:rPr>
           <w:sz w:val="28"/>
           <w:szCs w:val="28"/>
         </w:rPr>
         <w:drawing>
           <wp:inline distB="114300" distT="114300" distL="114300" distR="114300">
-            <wp:extent cx="4724400" cy="3733800"/>
+            <wp:extent cx="5731200" cy="5384800"/>
             <wp:effectExtent b="0" l="0" r="0" t="0"/>
-            <wp:docPr id="2" name="image1.png"/>
+            <wp:docPr id="2" name="image3.png"/>
             <a:graphic>
               <a:graphicData uri="http://schemas.openxmlformats.org/drawingml/2006/picture">
                 <pic:pic>
                   <pic:nvPicPr>
-                    <pic:cNvPr id="0" name="image1.png"/>
+                    <pic:cNvPr id="0" name="image3.png"/>
                     <pic:cNvPicPr preferRelativeResize="0"/>
                   </pic:nvPicPr>
                   <pic:blipFill>
@@ -1023,7 +851,129 @@
                   <pic:spPr>
                     <a:xfrm>
                       <a:off x="0" y="0"/>
-                      <a:ext cx="4724400" cy="3733800"/>
+                      <a:ext cx="5731200" cy="5384800"/>
+                    </a:xfrm>
+                    <a:prstGeom prst="rect"/>
+                    <a:ln/>
+                  </pic:spPr>
+                </pic:pic>
+              </a:graphicData>
+            </a:graphic>
+          </wp:inline>
+        </w:drawing>
+      </w:r>
+      <w:r>
+        <w:rPr>
+          <w:rtl w:val="0"/>
+        </w:rPr>
+      </w:r>
+    </w:p>
+    <w:p>
+      <w:pPr>
+        <w:keepNext w:val="0"/>
+        <w:keepLines w:val="0"/>
+        <w:pageBreakBefore w:val="0"/>
+        <w:widowControl w:val="1"/>
+        <w:pBdr>
+          <w:top w:space="0" w:sz="0" w:val="nil"/>
+          <w:left w:space="0" w:sz="0" w:val="nil"/>
+          <w:bottom w:space="0" w:sz="0" w:val="nil"/>
+          <w:right w:space="0" w:sz="0" w:val="nil"/>
+          <w:between w:space="0" w:sz="0" w:val="nil"/>
+        </w:pBdr>
+        <w:shd w:fill="auto" w:val="clear"/>
+        <w:spacing w:after="0" w:before="0" w:line="276" w:lineRule="auto"/>
+        <w:ind w:left="0" w:right="0" w:firstLine="0"/>
+        <w:jc w:val="left"/>
+        <w:rPr>
+          <w:sz w:val="28"/>
+          <w:szCs w:val="28"/>
+        </w:rPr>
+      </w:pPr>
+      <w:r>
+        <w:rPr>
+          <w:rtl w:val="0"/>
+        </w:rPr>
+      </w:r>
+    </w:p>
+    <w:p>
+      <w:pPr>
+        <w:keepNext w:val="0"/>
+        <w:keepLines w:val="0"/>
+        <w:pageBreakBefore w:val="0"/>
+        <w:widowControl w:val="1"/>
+        <w:pBdr>
+          <w:top w:space="0" w:sz="0" w:val="nil"/>
+          <w:left w:space="0" w:sz="0" w:val="nil"/>
+          <w:bottom w:space="0" w:sz="0" w:val="nil"/>
+          <w:right w:space="0" w:sz="0" w:val="nil"/>
+          <w:between w:space="0" w:sz="0" w:val="nil"/>
+        </w:pBdr>
+        <w:shd w:fill="auto" w:val="clear"/>
+        <w:spacing w:after="0" w:before="0" w:line="276" w:lineRule="auto"/>
+        <w:ind w:left="0" w:right="0" w:firstLine="0"/>
+        <w:jc w:val="left"/>
+        <w:rPr>
+          <w:sz w:val="28"/>
+          <w:szCs w:val="28"/>
+        </w:rPr>
+      </w:pPr>
+      <w:r>
+        <w:rPr>
+          <w:rtl w:val="0"/>
+        </w:rPr>
+      </w:r>
+    </w:p>
+    <w:p>
+      <w:pPr>
+        <w:keepNext w:val="0"/>
+        <w:keepLines w:val="0"/>
+        <w:pageBreakBefore w:val="0"/>
+        <w:widowControl w:val="1"/>
+        <w:pBdr>
+          <w:top w:space="0" w:sz="0" w:val="nil"/>
+          <w:left w:space="0" w:sz="0" w:val="nil"/>
+          <w:bottom w:space="0" w:sz="0" w:val="nil"/>
+          <w:right w:space="0" w:sz="0" w:val="nil"/>
+          <w:between w:space="0" w:sz="0" w:val="nil"/>
+        </w:pBdr>
+        <w:shd w:fill="auto" w:val="clear"/>
+        <w:spacing w:after="0" w:before="0" w:line="276" w:lineRule="auto"/>
+        <w:ind w:left="0" w:right="0" w:firstLine="0"/>
+        <w:jc w:val="left"/>
+        <w:rPr>
+          <w:sz w:val="28"/>
+          <w:szCs w:val="28"/>
+        </w:rPr>
+      </w:pPr>
+      <w:r>
+        <w:rPr>
+          <w:sz w:val="28"/>
+          <w:szCs w:val="28"/>
+        </w:rPr>
+        <w:drawing>
+          <wp:inline distB="114300" distT="114300" distL="114300" distR="114300">
+            <wp:extent cx="5872163" cy="4486275"/>
+            <wp:effectExtent b="0" l="0" r="0" t="0"/>
+            <wp:docPr id="3" name="image2.png"/>
+            <a:graphic>
+              <a:graphicData uri="http://schemas.openxmlformats.org/drawingml/2006/picture">
+                <pic:pic>
+                  <pic:nvPicPr>
+                    <pic:cNvPr id="0" name="image2.png"/>
+                    <pic:cNvPicPr preferRelativeResize="0"/>
+                  </pic:nvPicPr>
+                  <pic:blipFill>
+                    <a:blip r:embed="rId9"/>
+                    <a:srcRect b="0" l="0" r="0" t="0"/>
+                    <a:stretch>
+                      <a:fillRect/>
+                    </a:stretch>
+                  </pic:blipFill>
+                  <pic:spPr>
+                    <a:xfrm>
+                      <a:off x="0" y="0"/>
+                      <a:ext cx="5872163" cy="4486275"/>
                     </a:xfrm>
                     <a:prstGeom prst="rect"/>
                     <a:ln/>

</xml_diff>